<commit_message>
L3 L4 Lab reports, loads done
</commit_message>
<xml_diff>
--- a/Lab 3/Lab 3 Submission/Lab 3 report.docx
+++ b/Lab 3/Lab 3 Submission/Lab 3 report.docx
@@ -194,7 +194,145 @@
               <w:t>Test description</w:t>
             </w:r>
           </w:p>
-          <w:p/>
+          <w:p>
+            <w:pPr>
+              <w:rPr>
+                <w:b/>
+                <w:i/>
+              </w:rPr>
+            </w:pPr>
+            <w:r>
+              <w:rPr>
+                <w:b/>
+                <w:i/>
+              </w:rPr>
+              <w:t>Exercise 1:</w:t>
+            </w:r>
+          </w:p>
+          <w:p>
+            <w:r>
+              <w:t xml:space="preserve">Test 1: </w:t>
+            </w:r>
+          </w:p>
+          <w:p>
+            <w:r>
+              <w:t xml:space="preserve">Result 1: </w:t>
+            </w:r>
+          </w:p>
+          <w:p>
+            <w:r>
+              <w:t xml:space="preserve">Test 2: </w:t>
+            </w:r>
+          </w:p>
+          <w:p>
+            <w:r>
+              <w:t xml:space="preserve">Result 2: </w:t>
+            </w:r>
+          </w:p>
+          <w:p/>
+          <w:p>
+            <w:pPr>
+              <w:rPr>
+                <w:b/>
+                <w:i/>
+              </w:rPr>
+            </w:pPr>
+            <w:r>
+              <w:rPr>
+                <w:b/>
+                <w:i/>
+              </w:rPr>
+              <w:t xml:space="preserve">Exercise </w:t>
+            </w:r>
+            <w:r>
+              <w:rPr>
+                <w:b/>
+                <w:i/>
+              </w:rPr>
+              <w:t>2</w:t>
+            </w:r>
+            <w:r>
+              <w:rPr>
+                <w:b/>
+                <w:i/>
+              </w:rPr>
+              <w:t>:</w:t>
+            </w:r>
+          </w:p>
+          <w:p>
+            <w:r>
+              <w:t xml:space="preserve">Test 1: </w:t>
+            </w:r>
+          </w:p>
+          <w:p>
+            <w:r>
+              <w:t xml:space="preserve">Result 1: </w:t>
+            </w:r>
+          </w:p>
+          <w:p>
+            <w:r>
+              <w:t xml:space="preserve">Test 2: </w:t>
+            </w:r>
+          </w:p>
+          <w:p>
+            <w:r>
+              <w:t xml:space="preserve">Result 2: </w:t>
+            </w:r>
+          </w:p>
+          <w:p/>
+          <w:p>
+            <w:pPr>
+              <w:rPr>
+                <w:b/>
+                <w:i/>
+              </w:rPr>
+            </w:pPr>
+            <w:r>
+              <w:rPr>
+                <w:b/>
+                <w:i/>
+              </w:rPr>
+              <w:t xml:space="preserve">Exercise </w:t>
+            </w:r>
+            <w:r>
+              <w:rPr>
+                <w:b/>
+                <w:i/>
+              </w:rPr>
+              <w:t>3</w:t>
+            </w:r>
+            <w:r>
+              <w:rPr>
+                <w:b/>
+                <w:i/>
+              </w:rPr>
+              <w:t>:</w:t>
+            </w:r>
+          </w:p>
+          <w:p>
+            <w:r>
+              <w:t xml:space="preserve">Test 1: </w:t>
+            </w:r>
+          </w:p>
+          <w:p>
+            <w:r>
+              <w:t xml:space="preserve">Result 1: </w:t>
+            </w:r>
+          </w:p>
+          <w:p>
+            <w:r>
+              <w:t xml:space="preserve">Test 2: </w:t>
+            </w:r>
+          </w:p>
+          <w:p>
+            <w:r>
+              <w:t xml:space="preserve">Result 2: </w:t>
+            </w:r>
+          </w:p>
+          <w:p>
+            <w:bookmarkStart w:id="0" w:name="_GoBack"/>
+            <w:bookmarkEnd w:id="0"/>
+          </w:p>
           <w:p/>
           <w:p/>
           <w:p/>
@@ -239,6 +377,7 @@
               <w:rPr>
                 <w:b/>
               </w:rPr>
+              <w:lastRenderedPageBreak/>
               <w:t>Possible improvements</w:t>
             </w:r>
           </w:p>
@@ -397,8 +536,6 @@
             <w:r>
               <w:t>e.</w:t>
             </w:r>
-            <w:bookmarkStart w:id="0" w:name="_GoBack"/>
-            <w:bookmarkEnd w:id="0"/>
           </w:p>
           <w:p>
             <w:pPr>
@@ -424,7 +561,6 @@
               <w:rPr>
                 <w:b/>
               </w:rPr>
-              <w:lastRenderedPageBreak/>
               <w:t>Extra credit</w:t>
             </w:r>
           </w:p>

</xml_diff>

<commit_message>
L3,4 Reports all done
</commit_message>
<xml_diff>
--- a/Lab 3/Lab 3 Submission/Lab 3 report.docx
+++ b/Lab 3/Lab 3 Submission/Lab 3 report.docx
@@ -91,7 +91,6 @@
               <w:t>(s)</w:t>
             </w:r>
           </w:p>
-          <w:p/>
           <w:p>
             <w:r>
               <w:t xml:space="preserve">The purpose of this lab is to build on the JSwing principles learnt over the last couple of weeks and from last lab to create a simple shape drawing application to draws </w:t>
@@ -134,6 +133,126 @@
           <w:sz w:val="6"/>
         </w:rPr>
       </w:pPr>
+      <w:r>
+        <w:rPr>
+          <w:noProof/>
+        </w:rPr>
+        <w:drawing>
+          <wp:anchor distT="0" distB="0" distL="114300" distR="114300" simplePos="0" relativeHeight="251665408" behindDoc="0" locked="0" layoutInCell="1" allowOverlap="1" wp14:anchorId="3317FBE5">
+            <wp:simplePos x="0" y="0"/>
+            <wp:positionH relativeFrom="column">
+              <wp:posOffset>2590800</wp:posOffset>
+            </wp:positionH>
+            <wp:positionV relativeFrom="paragraph">
+              <wp:posOffset>4153535</wp:posOffset>
+            </wp:positionV>
+            <wp:extent cx="2199005" cy="2225040"/>
+            <wp:effectExtent l="0" t="0" r="0" b="3810"/>
+            <wp:wrapSquare wrapText="bothSides"/>
+            <wp:docPr id="6" name="Picture 6"/>
+            <wp:cNvGraphicFramePr>
+              <a:graphicFrameLocks xmlns:a="http://schemas.openxmlformats.org/drawingml/2006/main" noChangeAspect="1"/>
+            </wp:cNvGraphicFramePr>
+            <a:graphic xmlns:a="http://schemas.openxmlformats.org/drawingml/2006/main">
+              <a:graphicData uri="http://schemas.openxmlformats.org/drawingml/2006/picture">
+                <pic:pic xmlns:pic="http://schemas.openxmlformats.org/drawingml/2006/picture">
+                  <pic:nvPicPr>
+                    <pic:cNvPr id="1" name=""/>
+                    <pic:cNvPicPr/>
+                  </pic:nvPicPr>
+                  <pic:blipFill>
+                    <a:blip r:embed="rId4" cstate="print">
+                      <a:extLst>
+                        <a:ext uri="{28A0092B-C50C-407E-A947-70E740481C1C}">
+                          <a14:useLocalDpi xmlns:a14="http://schemas.microsoft.com/office/drawing/2010/main" val="0"/>
+                        </a:ext>
+                      </a:extLst>
+                    </a:blip>
+                    <a:stretch>
+                      <a:fillRect/>
+                    </a:stretch>
+                  </pic:blipFill>
+                  <pic:spPr>
+                    <a:xfrm>
+                      <a:off x="0" y="0"/>
+                      <a:ext cx="2199005" cy="2225040"/>
+                    </a:xfrm>
+                    <a:prstGeom prst="rect">
+                      <a:avLst/>
+                    </a:prstGeom>
+                  </pic:spPr>
+                </pic:pic>
+              </a:graphicData>
+            </a:graphic>
+            <wp14:sizeRelH relativeFrom="page">
+              <wp14:pctWidth>0</wp14:pctWidth>
+            </wp14:sizeRelH>
+            <wp14:sizeRelV relativeFrom="page">
+              <wp14:pctHeight>0</wp14:pctHeight>
+            </wp14:sizeRelV>
+          </wp:anchor>
+        </w:drawing>
+      </w:r>
+      <w:r>
+        <w:rPr>
+          <w:noProof/>
+        </w:rPr>
+        <w:drawing>
+          <wp:anchor distT="0" distB="0" distL="114300" distR="114300" simplePos="0" relativeHeight="251662336" behindDoc="0" locked="0" layoutInCell="1" allowOverlap="1" wp14:anchorId="1396CB00" wp14:editId="1AF66DFC">
+            <wp:simplePos x="0" y="0"/>
+            <wp:positionH relativeFrom="column">
+              <wp:posOffset>370840</wp:posOffset>
+            </wp:positionH>
+            <wp:positionV relativeFrom="paragraph">
+              <wp:posOffset>4152265</wp:posOffset>
+            </wp:positionV>
+            <wp:extent cx="2219325" cy="2226310"/>
+            <wp:effectExtent l="0" t="0" r="9525" b="2540"/>
+            <wp:wrapSquare wrapText="bothSides"/>
+            <wp:docPr id="5" name="Picture 5"/>
+            <wp:cNvGraphicFramePr>
+              <a:graphicFrameLocks xmlns:a="http://schemas.openxmlformats.org/drawingml/2006/main" noChangeAspect="1"/>
+            </wp:cNvGraphicFramePr>
+            <a:graphic xmlns:a="http://schemas.openxmlformats.org/drawingml/2006/main">
+              <a:graphicData uri="http://schemas.openxmlformats.org/drawingml/2006/picture">
+                <pic:pic xmlns:pic="http://schemas.openxmlformats.org/drawingml/2006/picture">
+                  <pic:nvPicPr>
+                    <pic:cNvPr id="1" name=""/>
+                    <pic:cNvPicPr/>
+                  </pic:nvPicPr>
+                  <pic:blipFill>
+                    <a:blip r:embed="rId5" cstate="print">
+                      <a:extLst>
+                        <a:ext uri="{28A0092B-C50C-407E-A947-70E740481C1C}">
+                          <a14:useLocalDpi xmlns:a14="http://schemas.microsoft.com/office/drawing/2010/main" val="0"/>
+                        </a:ext>
+                      </a:extLst>
+                    </a:blip>
+                    <a:stretch>
+                      <a:fillRect/>
+                    </a:stretch>
+                  </pic:blipFill>
+                  <pic:spPr>
+                    <a:xfrm>
+                      <a:off x="0" y="0"/>
+                      <a:ext cx="2219325" cy="2226310"/>
+                    </a:xfrm>
+                    <a:prstGeom prst="rect">
+                      <a:avLst/>
+                    </a:prstGeom>
+                  </pic:spPr>
+                </pic:pic>
+              </a:graphicData>
+            </a:graphic>
+            <wp14:sizeRelH relativeFrom="margin">
+              <wp14:pctWidth>0</wp14:pctWidth>
+            </wp14:sizeRelH>
+            <wp14:sizeRelV relativeFrom="margin">
+              <wp14:pctHeight>0</wp14:pctHeight>
+            </wp14:sizeRelV>
+          </wp:anchor>
+        </w:drawing>
+      </w:r>
     </w:p>
     <w:tbl>
       <w:tblPr>
@@ -284,7 +403,7 @@
                           <pic:cNvPicPr/>
                         </pic:nvPicPr>
                         <pic:blipFill>
-                          <a:blip r:embed="rId4" cstate="print">
+                          <a:blip r:embed="rId6" cstate="print">
                             <a:extLst>
                               <a:ext uri="{28A0092B-C50C-407E-A947-70E740481C1C}">
                                 <a14:useLocalDpi xmlns:a14="http://schemas.microsoft.com/office/drawing/2010/main" val="0"/>
@@ -332,19 +451,7 @@
               <w:rPr>
                 <w:i/>
               </w:rPr>
-              <w:t xml:space="preserve">Exercise </w:t>
-            </w:r>
-            <w:r>
-              <w:rPr>
-                <w:i/>
-              </w:rPr>
-              <w:t>2</w:t>
-            </w:r>
-            <w:r>
-              <w:rPr>
-                <w:i/>
-              </w:rPr>
-              <w:t xml:space="preserve">: </w:t>
+              <w:t xml:space="preserve">Exercise 2: </w:t>
             </w:r>
             <w:r>
               <w:t xml:space="preserve">Within the </w:t>
@@ -358,49 +465,25 @@
             <w:r>
               <w:t xml:space="preserve">I extended the shape class to include circle shapes. Additional </w:t>
             </w:r>
-            <w:proofErr w:type="spellStart"/>
-            <w:r>
-              <w:t>methords</w:t>
-            </w:r>
-            <w:proofErr w:type="spellEnd"/>
-            <w:r>
-              <w:t xml:space="preserve"> for setting the radius and finding </w:t>
-            </w:r>
-            <w:proofErr w:type="spellStart"/>
-            <w:r>
-              <w:t>thea</w:t>
-            </w:r>
-            <w:proofErr w:type="spellEnd"/>
-            <w:r>
-              <w:t xml:space="preserve"> rea of the shape were added </w:t>
-            </w:r>
-            <w:proofErr w:type="gramStart"/>
-            <w:r>
-              <w:t>to..</w:t>
-            </w:r>
-            <w:proofErr w:type="gramEnd"/>
-            <w:r>
-              <w:t xml:space="preserve"> All to be called by the existing buttons created.</w:t>
-            </w:r>
-          </w:p>
-          <w:p>
-            <w:r>
-              <w:rPr>
-                <w:i/>
-              </w:rPr>
-              <w:t xml:space="preserve">Exercise </w:t>
-            </w:r>
-            <w:r>
-              <w:rPr>
-                <w:i/>
-              </w:rPr>
-              <w:t>3</w:t>
-            </w:r>
-            <w:r>
-              <w:rPr>
-                <w:i/>
-              </w:rPr>
-              <w:t xml:space="preserve">: </w:t>
+            <w:r>
+              <w:t>methods</w:t>
+            </w:r>
+            <w:r>
+              <w:t xml:space="preserve"> for sett</w:t>
+            </w:r>
+            <w:r>
+              <w:t>ing the radius and finding the area of the shape were added to a</w:t>
+            </w:r>
+            <w:r>
+              <w:t>ll to be called by the existing buttons created.</w:t>
+            </w:r>
+          </w:p>
+          <w:p>
+            <w:r>
+              <w:rPr>
+                <w:i/>
+              </w:rPr>
+              <w:t xml:space="preserve">Exercise 3: </w:t>
             </w:r>
             <w:r>
               <w:t>Finally</w:t>
@@ -411,148 +494,21 @@
             <w:r>
               <w:t xml:space="preserve">added additional </w:t>
             </w:r>
-            <w:proofErr w:type="spellStart"/>
-            <w:r>
-              <w:t>methords</w:t>
-            </w:r>
-            <w:proofErr w:type="spellEnd"/>
+            <w:r>
+              <w:t>methods</w:t>
+            </w:r>
             <w:r>
               <w:t xml:space="preserve"> to both shapes </w:t>
             </w:r>
-            <w:proofErr w:type="gramStart"/>
-            <w:r>
-              <w:t>in order to</w:t>
-            </w:r>
-            <w:proofErr w:type="gramEnd"/>
+            <w:r>
+              <w:t>to</w:t>
+            </w:r>
             <w:r>
               <w:t xml:space="preserve"> draw them to the panel</w:t>
-            </w:r>
-          </w:p>
-          <w:p/>
-          <w:p>
-            <w:r>
-              <w:rPr>
-                <w:noProof/>
-              </w:rPr>
-              <w:lastRenderedPageBreak/>
-              <w:drawing>
-                <wp:anchor distT="0" distB="0" distL="114300" distR="114300" simplePos="0" relativeHeight="251662336" behindDoc="0" locked="0" layoutInCell="1" allowOverlap="1" wp14:anchorId="1396CB00" wp14:editId="1AF66DFC">
-                  <wp:simplePos x="0" y="0"/>
-                  <wp:positionH relativeFrom="column">
-                    <wp:posOffset>-6350</wp:posOffset>
-                  </wp:positionH>
-                  <wp:positionV relativeFrom="paragraph">
-                    <wp:posOffset>179070</wp:posOffset>
-                  </wp:positionV>
-                  <wp:extent cx="2781300" cy="2790190"/>
-                  <wp:effectExtent l="0" t="0" r="0" b="0"/>
-                  <wp:wrapSquare wrapText="bothSides"/>
-                  <wp:docPr id="5" name="Picture 5"/>
-                  <wp:cNvGraphicFramePr>
-                    <a:graphicFrameLocks xmlns:a="http://schemas.openxmlformats.org/drawingml/2006/main" noChangeAspect="1"/>
-                  </wp:cNvGraphicFramePr>
-                  <a:graphic xmlns:a="http://schemas.openxmlformats.org/drawingml/2006/main">
-                    <a:graphicData uri="http://schemas.openxmlformats.org/drawingml/2006/picture">
-                      <pic:pic xmlns:pic="http://schemas.openxmlformats.org/drawingml/2006/picture">
-                        <pic:nvPicPr>
-                          <pic:cNvPr id="1" name=""/>
-                          <pic:cNvPicPr/>
-                        </pic:nvPicPr>
-                        <pic:blipFill>
-                          <a:blip r:embed="rId5">
-                            <a:extLst>
-                              <a:ext uri="{28A0092B-C50C-407E-A947-70E740481C1C}">
-                                <a14:useLocalDpi xmlns:a14="http://schemas.microsoft.com/office/drawing/2010/main" val="0"/>
-                              </a:ext>
-                            </a:extLst>
-                          </a:blip>
-                          <a:stretch>
-                            <a:fillRect/>
-                          </a:stretch>
-                        </pic:blipFill>
-                        <pic:spPr>
-                          <a:xfrm>
-                            <a:off x="0" y="0"/>
-                            <a:ext cx="2781300" cy="2790190"/>
-                          </a:xfrm>
-                          <a:prstGeom prst="rect">
-                            <a:avLst/>
-                          </a:prstGeom>
-                        </pic:spPr>
-                      </pic:pic>
-                    </a:graphicData>
-                  </a:graphic>
-                  <wp14:sizeRelH relativeFrom="margin">
-                    <wp14:pctWidth>0</wp14:pctWidth>
-                  </wp14:sizeRelH>
-                  <wp14:sizeRelV relativeFrom="margin">
-                    <wp14:pctHeight>0</wp14:pctHeight>
-                  </wp14:sizeRelV>
-                </wp:anchor>
-              </w:drawing>
-            </w:r>
-          </w:p>
-          <w:p>
-            <w:r>
-              <w:rPr>
-                <w:noProof/>
-              </w:rPr>
-              <w:drawing>
-                <wp:inline distT="0" distB="0" distL="0" distR="0" wp14:anchorId="3317FBE5" wp14:editId="3A274008">
-                  <wp:extent cx="2762250" cy="2794967"/>
-                  <wp:effectExtent l="0" t="0" r="0" b="5715"/>
-                  <wp:docPr id="6" name="Picture 6"/>
-                  <wp:cNvGraphicFramePr>
-                    <a:graphicFrameLocks xmlns:a="http://schemas.openxmlformats.org/drawingml/2006/main" noChangeAspect="1"/>
-                  </wp:cNvGraphicFramePr>
-                  <a:graphic xmlns:a="http://schemas.openxmlformats.org/drawingml/2006/main">
-                    <a:graphicData uri="http://schemas.openxmlformats.org/drawingml/2006/picture">
-                      <pic:pic xmlns:pic="http://schemas.openxmlformats.org/drawingml/2006/picture">
-                        <pic:nvPicPr>
-                          <pic:cNvPr id="1" name=""/>
-                          <pic:cNvPicPr/>
-                        </pic:nvPicPr>
-                        <pic:blipFill>
-                          <a:blip r:embed="rId6"/>
-                          <a:stretch>
-                            <a:fillRect/>
-                          </a:stretch>
-                        </pic:blipFill>
-                        <pic:spPr>
-                          <a:xfrm>
-                            <a:off x="0" y="0"/>
-                            <a:ext cx="2768141" cy="2800928"/>
-                          </a:xfrm>
-                          <a:prstGeom prst="rect">
-                            <a:avLst/>
-                          </a:prstGeom>
-                        </pic:spPr>
-                      </pic:pic>
-                    </a:graphicData>
-                  </a:graphic>
-                </wp:inline>
-              </w:drawing>
             </w:r>
           </w:p>
         </w:tc>
       </w:tr>
-    </w:tbl>
-    <w:p>
-      <w:pPr>
-        <w:rPr>
-          <w:sz w:val="6"/>
-        </w:rPr>
-      </w:pPr>
-    </w:p>
-    <w:tbl>
-      <w:tblPr>
-        <w:tblStyle w:val="TableGrid"/>
-        <w:tblW w:w="0" w:type="auto"/>
-        <w:tblLook w:val="04A0" w:firstRow="1" w:lastRow="0" w:firstColumn="1" w:lastColumn="0" w:noHBand="0" w:noVBand="1"/>
-      </w:tblPr>
-      <w:tblGrid>
-        <w:gridCol w:w="9350"/>
-      </w:tblGrid>
       <w:tr>
         <w:tc>
           <w:tcPr>
@@ -568,6 +524,7 @@
               <w:rPr>
                 <w:b/>
               </w:rPr>
+              <w:lastRenderedPageBreak/>
               <w:t>Test description</w:t>
             </w:r>
           </w:p>
@@ -613,6 +570,28 @@
             </w:r>
             <w:r>
               <w:t>do the items launch in a suitable structure and UI</w:t>
+            </w:r>
+          </w:p>
+          <w:p>
+            <w:r>
+              <w:t xml:space="preserve">Result 2: </w:t>
+            </w:r>
+            <w:r>
+              <w:t xml:space="preserve"> </w:t>
+            </w:r>
+            <w:r>
+              <w:t xml:space="preserve">Pass, </w:t>
+            </w:r>
+            <w:proofErr w:type="gramStart"/>
+            <w:r>
+              <w:t>Yes</w:t>
+            </w:r>
+            <w:proofErr w:type="gramEnd"/>
+            <w:r>
+              <w:t xml:space="preserve"> as shown below</w:t>
+            </w:r>
+            <w:r>
+              <w:t>.</w:t>
             </w:r>
           </w:p>
           <w:p>
@@ -627,7 +606,7 @@
                     <wp:posOffset>2089150</wp:posOffset>
                   </wp:positionH>
                   <wp:positionV relativeFrom="paragraph">
-                    <wp:posOffset>34925</wp:posOffset>
+                    <wp:posOffset>17145</wp:posOffset>
                   </wp:positionV>
                   <wp:extent cx="1653540" cy="1676400"/>
                   <wp:effectExtent l="0" t="0" r="3810" b="0"/>
@@ -644,7 +623,7 @@
                           <pic:cNvPicPr/>
                         </pic:nvPicPr>
                         <pic:blipFill>
-                          <a:blip r:embed="rId4" cstate="print">
+                          <a:blip r:embed="rId6" cstate="print">
                             <a:extLst>
                               <a:ext uri="{28A0092B-C50C-407E-A947-70E740481C1C}">
                                 <a14:useLocalDpi xmlns:a14="http://schemas.microsoft.com/office/drawing/2010/main" val="0"/>
@@ -676,193 +655,216 @@
                 </wp:anchor>
               </w:drawing>
             </w:r>
+          </w:p>
+          <w:p>
+            <w:pPr>
+              <w:rPr>
+                <w:b/>
+                <w:i/>
+              </w:rPr>
+            </w:pPr>
+          </w:p>
+          <w:p>
+            <w:pPr>
+              <w:rPr>
+                <w:b/>
+                <w:i/>
+              </w:rPr>
+            </w:pPr>
+          </w:p>
+          <w:p>
+            <w:pPr>
+              <w:rPr>
+                <w:b/>
+                <w:i/>
+              </w:rPr>
+            </w:pPr>
+          </w:p>
+          <w:p>
+            <w:pPr>
+              <w:rPr>
+                <w:b/>
+                <w:i/>
+              </w:rPr>
+            </w:pPr>
+          </w:p>
+          <w:p>
+            <w:pPr>
+              <w:rPr>
+                <w:b/>
+                <w:i/>
+              </w:rPr>
+            </w:pPr>
+          </w:p>
+          <w:p>
+            <w:pPr>
+              <w:rPr>
+                <w:b/>
+                <w:i/>
+              </w:rPr>
+            </w:pPr>
+          </w:p>
+          <w:p>
+            <w:pPr>
+              <w:rPr>
+                <w:b/>
+                <w:i/>
+              </w:rPr>
+            </w:pPr>
+          </w:p>
+          <w:p>
+            <w:pPr>
+              <w:rPr>
+                <w:b/>
+                <w:i/>
+              </w:rPr>
+            </w:pPr>
+          </w:p>
+          <w:p>
+            <w:pPr>
+              <w:rPr>
+                <w:b/>
+                <w:i/>
+              </w:rPr>
+            </w:pPr>
+            <w:r>
+              <w:rPr>
+                <w:b/>
+                <w:i/>
+              </w:rPr>
+              <w:t xml:space="preserve">Exercise </w:t>
+            </w:r>
+            <w:r>
+              <w:rPr>
+                <w:b/>
+                <w:i/>
+              </w:rPr>
+              <w:t>2</w:t>
+            </w:r>
+            <w:r>
+              <w:rPr>
+                <w:b/>
+                <w:i/>
+              </w:rPr>
+              <w:t>:</w:t>
+            </w:r>
+          </w:p>
+          <w:p>
+            <w:pPr>
+              <w:rPr>
+                <w:lang w:val="en-GB"/>
+              </w:rPr>
+            </w:pPr>
+            <w:r>
+              <w:t xml:space="preserve">Test 1: </w:t>
+            </w:r>
+            <w:r>
+              <w:rPr>
+                <w:lang w:val="en-GB"/>
+              </w:rPr>
+              <w:t>Can a circle objec</w:t>
+            </w:r>
+            <w:r>
+              <w:rPr>
+                <w:lang w:val="en-GB"/>
+              </w:rPr>
+              <w:t>t be created – utilising the circle class which extends shape</w:t>
+            </w:r>
+          </w:p>
+          <w:p>
+            <w:r>
+              <w:t xml:space="preserve">Result 1: </w:t>
+            </w:r>
+            <w:r>
+              <w:t xml:space="preserve">PASS, with new </w:t>
+            </w:r>
+            <w:proofErr w:type="gramStart"/>
+            <w:r>
+              <w:t>Circle(</w:t>
+            </w:r>
+            <w:proofErr w:type="gramEnd"/>
+            <w:r>
+              <w:t>…) a new object has been successfully made.</w:t>
+            </w:r>
+          </w:p>
+          <w:p/>
+          <w:p>
+            <w:pPr>
+              <w:rPr>
+                <w:b/>
+                <w:i/>
+              </w:rPr>
+            </w:pPr>
+            <w:r>
+              <w:rPr>
+                <w:b/>
+                <w:i/>
+              </w:rPr>
+              <w:t xml:space="preserve">Exercise </w:t>
+            </w:r>
+            <w:r>
+              <w:rPr>
+                <w:b/>
+                <w:i/>
+              </w:rPr>
+              <w:t>3</w:t>
+            </w:r>
+            <w:r>
+              <w:rPr>
+                <w:b/>
+                <w:i/>
+              </w:rPr>
+              <w:t>:</w:t>
+            </w:r>
+          </w:p>
+          <w:p>
+            <w:r>
+              <w:t xml:space="preserve">Test 1: </w:t>
+            </w:r>
+            <w:r>
+              <w:t>Are both circle and squares able to be drawn to the frame</w:t>
+            </w:r>
+          </w:p>
+          <w:p>
+            <w:r>
+              <w:t xml:space="preserve">Result 1: </w:t>
+            </w:r>
+            <w:r>
+              <w:t>Pass, as shown in previous screen shots, bot squares and circles can be drawn with whatever size is inputted</w:t>
+            </w:r>
+          </w:p>
+          <w:p>
+            <w:r>
+              <w:t xml:space="preserve">Test 2: </w:t>
+            </w:r>
+            <w:r>
+              <w:t>Can the correct area of any shape been calculated?</w:t>
+            </w:r>
+          </w:p>
+          <w:p>
             <w:r>
               <w:t xml:space="preserve">Result 2: </w:t>
             </w:r>
             <w:r>
-              <w:t xml:space="preserve"> Yes as shown below</w:t>
-            </w:r>
-            <w:r>
-              <w:t>.</w:t>
-            </w:r>
-            <w:bookmarkStart w:id="0" w:name="_GoBack"/>
-            <w:bookmarkEnd w:id="0"/>
-          </w:p>
-          <w:p/>
-          <w:p>
-            <w:pPr>
-              <w:rPr>
-                <w:b/>
-                <w:i/>
-              </w:rPr>
-            </w:pPr>
-          </w:p>
-          <w:p>
-            <w:pPr>
-              <w:rPr>
-                <w:b/>
-                <w:i/>
-              </w:rPr>
-            </w:pPr>
-          </w:p>
-          <w:p>
-            <w:pPr>
-              <w:rPr>
-                <w:b/>
-                <w:i/>
-              </w:rPr>
-            </w:pPr>
-          </w:p>
-          <w:p>
-            <w:pPr>
-              <w:rPr>
-                <w:b/>
-                <w:i/>
-              </w:rPr>
-            </w:pPr>
-          </w:p>
-          <w:p>
-            <w:pPr>
-              <w:rPr>
-                <w:b/>
-                <w:i/>
-              </w:rPr>
-            </w:pPr>
-          </w:p>
-          <w:p>
-            <w:pPr>
-              <w:rPr>
-                <w:b/>
-                <w:i/>
-              </w:rPr>
-            </w:pPr>
-          </w:p>
-          <w:p>
-            <w:pPr>
-              <w:rPr>
-                <w:b/>
-                <w:i/>
-              </w:rPr>
-            </w:pPr>
-          </w:p>
-          <w:p>
-            <w:pPr>
-              <w:rPr>
-                <w:b/>
-                <w:i/>
-              </w:rPr>
-            </w:pPr>
-          </w:p>
-          <w:p>
-            <w:pPr>
-              <w:rPr>
-                <w:b/>
-                <w:i/>
-              </w:rPr>
-            </w:pPr>
-            <w:r>
-              <w:rPr>
-                <w:b/>
-                <w:i/>
-              </w:rPr>
-              <w:t xml:space="preserve">Exercise </w:t>
-            </w:r>
-            <w:r>
-              <w:rPr>
-                <w:b/>
-                <w:i/>
-              </w:rPr>
-              <w:t>2</w:t>
-            </w:r>
-            <w:r>
-              <w:rPr>
-                <w:b/>
-                <w:i/>
-              </w:rPr>
-              <w:t>:</w:t>
-            </w:r>
-          </w:p>
-          <w:p>
-            <w:pPr>
-              <w:rPr>
-                <w:lang w:val="en-GB"/>
-              </w:rPr>
-            </w:pPr>
-            <w:r>
-              <w:t xml:space="preserve">Test 1: </w:t>
-            </w:r>
-            <w:r>
-              <w:rPr>
-                <w:lang w:val="en-GB"/>
-              </w:rPr>
-              <w:t xml:space="preserve">Can a circle </w:t>
+              <w:t xml:space="preserve">With the </w:t>
             </w:r>
             <w:proofErr w:type="spellStart"/>
             <w:r>
-              <w:rPr>
-                <w:lang w:val="en-GB"/>
-              </w:rPr>
-              <w:t>objec</w:t>
+              <w:t>calc</w:t>
             </w:r>
             <w:proofErr w:type="spellEnd"/>
-          </w:p>
-          <w:p>
-            <w:r>
-              <w:t xml:space="preserve">Result 1: </w:t>
-            </w:r>
-          </w:p>
-          <w:p/>
-          <w:p>
-            <w:pPr>
-              <w:rPr>
-                <w:b/>
-                <w:i/>
-              </w:rPr>
-            </w:pPr>
-            <w:r>
-              <w:rPr>
-                <w:b/>
-                <w:i/>
-              </w:rPr>
-              <w:t xml:space="preserve">Exercise </w:t>
-            </w:r>
-            <w:r>
-              <w:rPr>
-                <w:b/>
-                <w:i/>
-              </w:rPr>
-              <w:t>3</w:t>
-            </w:r>
-            <w:r>
-              <w:rPr>
-                <w:b/>
-                <w:i/>
-              </w:rPr>
-              <w:t>:</w:t>
-            </w:r>
-          </w:p>
-          <w:p>
-            <w:r>
-              <w:t xml:space="preserve">Test 1: </w:t>
-            </w:r>
-          </w:p>
-          <w:p>
-            <w:r>
-              <w:t xml:space="preserve">Result 1: </w:t>
-            </w:r>
-          </w:p>
-          <w:p>
-            <w:r>
-              <w:t xml:space="preserve">Test 2: </w:t>
-            </w:r>
-          </w:p>
-          <w:p>
-            <w:r>
-              <w:t xml:space="preserve">Result 2: </w:t>
-            </w:r>
-          </w:p>
-          <w:p/>
-          <w:p/>
+            <w:r>
+              <w:t xml:space="preserve"> area button pressed a </w:t>
+            </w:r>
+            <w:proofErr w:type="spellStart"/>
+            <w:r>
+              <w:t>JDialogue</w:t>
+            </w:r>
+            <w:proofErr w:type="spellEnd"/>
+            <w:r>
+              <w:t xml:space="preserve"> box will appear with the area of the shape it corresponds to. </w:t>
+            </w:r>
+          </w:p>
           <w:p/>
           <w:p/>
         </w:tc>
@@ -887,13 +889,11 @@
           </w:p>
           <w:p>
             <w:r>
-              <w:lastRenderedPageBreak/>
               <w:t>None</w:t>
             </w:r>
-          </w:p>
-          <w:p/>
-          <w:p/>
-          <w:p/>
+            <w:bookmarkStart w:id="0" w:name="_GoBack"/>
+            <w:bookmarkEnd w:id="0"/>
+          </w:p>
         </w:tc>
       </w:tr>
       <w:tr>
@@ -911,13 +911,15 @@
               <w:rPr>
                 <w:b/>
               </w:rPr>
-              <w:lastRenderedPageBreak/>
               <w:t>Possible improvements</w:t>
             </w:r>
           </w:p>
           <w:p>
             <w:r>
               <w:t xml:space="preserve">Could make the UI </w:t>
+            </w:r>
+            <w:r>
+              <w:t>more appealing with the use of dropdowns or menus.</w:t>
             </w:r>
           </w:p>
           <w:p>
@@ -1037,7 +1039,6 @@
             <w:r>
               <w:t xml:space="preserve">With this, I have changed my </w:t>
             </w:r>
-            <w:proofErr w:type="spellStart"/>
             <w:proofErr w:type="gramStart"/>
             <w:r>
               <w:rPr>
@@ -1045,7 +1046,6 @@
               </w:rPr>
               <w:t>setLength</w:t>
             </w:r>
-            <w:proofErr w:type="spellEnd"/>
             <w:r>
               <w:t>(</w:t>
             </w:r>
@@ -1105,6 +1105,9 @@
             <w:r>
               <w:t>area of the shape. Rather than shown on the panel somewhere</w:t>
             </w:r>
+            <w:r>
+              <w:t>.</w:t>
+            </w:r>
           </w:p>
           <w:p>
             <w:pPr>
@@ -1136,6 +1139,9 @@
           <w:p>
             <w:r>
               <w:t>None other than the lecture slides</w:t>
+            </w:r>
+            <w:r>
+              <w:t>.</w:t>
             </w:r>
           </w:p>
         </w:tc>
@@ -1281,6 +1287,7 @@
     <w:lsdException w:name="HTML Sample" w:semiHidden="1" w:unhideWhenUsed="1"/>
     <w:lsdException w:name="HTML Typewriter" w:semiHidden="1" w:unhideWhenUsed="1"/>
     <w:lsdException w:name="HTML Variable" w:semiHidden="1" w:unhideWhenUsed="1"/>
+    <w:lsdException w:name="Normal Table" w:semiHidden="1" w:unhideWhenUsed="1"/>
     <w:lsdException w:name="annotation subject" w:semiHidden="1" w:unhideWhenUsed="1"/>
     <w:lsdException w:name="No List" w:semiHidden="1" w:unhideWhenUsed="1"/>
     <w:lsdException w:name="Outline List 1" w:semiHidden="1" w:unhideWhenUsed="1"/>
@@ -1324,8 +1331,10 @@
     <w:lsdException w:name="Table Elegant" w:semiHidden="1" w:unhideWhenUsed="1"/>
     <w:lsdException w:name="Table Professional" w:semiHidden="1" w:unhideWhenUsed="1"/>
     <w:lsdException w:name="Table Subtle 1" w:semiHidden="1" w:unhideWhenUsed="1"/>
+    <w:lsdException w:name="Table Subtle 2" w:semiHidden="1" w:unhideWhenUsed="1"/>
     <w:lsdException w:name="Table Web 1" w:semiHidden="1" w:unhideWhenUsed="1"/>
     <w:lsdException w:name="Table Web 2" w:semiHidden="1" w:unhideWhenUsed="1"/>
+    <w:lsdException w:name="Table Web 3" w:semiHidden="1" w:unhideWhenUsed="1"/>
     <w:lsdException w:name="Balloon Text" w:semiHidden="1" w:unhideWhenUsed="1"/>
     <w:lsdException w:name="Table Grid" w:uiPriority="39"/>
     <w:lsdException w:name="Table Theme" w:semiHidden="1" w:unhideWhenUsed="1"/>

</xml_diff>